<commit_message>
day2, step 21 done
</commit_message>
<xml_diff>
--- a/SUBPS Struggle of UI5 Base Project Setup.docx
+++ b/SUBPS Struggle of UI5 Base Project Setup.docx
@@ -52,19 +52,8 @@
           <w:sz w:val="28"/>
           <w:szCs w:val="28"/>
         </w:rPr>
-        <w:t xml:space="preserve">npm </w:t>
-      </w:r>
-      <w:proofErr w:type="spellStart"/>
-      <w:r>
-        <w:rPr>
-          <w:rFonts w:ascii="Bodoni MT" w:hAnsi="Bodoni MT"/>
-          <w:color w:val="8496B0" w:themeColor="text2" w:themeTint="99"/>
-          <w:sz w:val="28"/>
-          <w:szCs w:val="28"/>
-        </w:rPr>
-        <w:t>init</w:t>
-      </w:r>
-      <w:proofErr w:type="spellEnd"/>
+        <w:t>npm init</w:t>
+      </w:r>
     </w:p>
     <w:p>
       <w:pPr>
@@ -92,6 +81,9 @@
     </w:p>
     <w:p>
       <w:r>
+        <w:rPr>
+          <w:noProof/>
+        </w:rPr>
         <w:drawing>
           <wp:inline distT="0" distB="0" distL="0" distR="0" wp14:anchorId="3B1BA0D8" wp14:editId="30238D88">
             <wp:extent cx="5943600" cy="4522470"/>
@@ -518,7 +510,6 @@
           <w:sz w:val="32"/>
           <w:szCs w:val="32"/>
         </w:rPr>
-        <w:lastRenderedPageBreak/>
         <w:t>You are now able to install the rest</w:t>
       </w:r>
     </w:p>
@@ -531,6 +522,9 @@
         </w:rPr>
       </w:pPr>
       <w:r>
+        <w:rPr>
+          <w:noProof/>
+        </w:rPr>
         <w:drawing>
           <wp:inline distT="0" distB="0" distL="0" distR="0" wp14:anchorId="475020FF" wp14:editId="2A289835">
             <wp:extent cx="5943600" cy="3949065"/>

</xml_diff>